<commit_message>
docs and minor fix
</commit_message>
<xml_diff>
--- a/Documentation/Web 3 Research Plan.docx
+++ b/Documentation/Web 3 Research Plan.docx
@@ -119,7 +119,7 @@
     <w:p>
       <w:pPr>
         <w:pStyle w:val="NoSpacing"/>
-        <w:spacing w:before="100" w:beforeAutospacing="1" w:after="100" w:afterAutospacing="1" w:line="360" w:lineRule="auto"/>
+        <w:spacing w:before="100" w:beforeAutospacing="1" w:after="100" w:afterAutospacing="1"/>
         <w:ind w:firstLine="567"/>
         <w:jc w:val="both"/>
       </w:pPr>
@@ -163,52 +163,54 @@
     </w:p>
     <w:p/>
     <w:p>
+      <w:pPr>
+        <w:ind w:firstLine="567"/>
+      </w:pPr>
       <w:r>
         <w:t>Main Question:</w:t>
       </w:r>
     </w:p>
     <w:p>
       <w:pPr>
-        <w:ind w:left="720"/>
+        <w:ind w:left="567" w:firstLine="567"/>
       </w:pPr>
       <w:r>
-        <w:t>What is Web3 and</w:t>
+        <w:t>How the proof of stake blockchain TON ensure</w:t>
       </w:r>
       <w:r>
-        <w:t xml:space="preserve"> </w:t>
+        <w:t xml:space="preserve">s a decentralized environment </w:t>
       </w:r>
       <w:r>
-        <w:t>how</w:t>
-      </w:r>
-      <w:r>
-        <w:t xml:space="preserve"> it may change the internet ?</w:t>
+        <w:t>for developing web applications?</w:t>
       </w:r>
     </w:p>
-    <w:p/>
     <w:p>
+      <w:pPr>
+        <w:ind w:firstLine="567"/>
+      </w:pPr>
+    </w:p>
+    <w:p>
+      <w:pPr>
+        <w:ind w:firstLine="567"/>
+      </w:pPr>
       <w:r>
         <w:t>Sub Questions:</w:t>
       </w:r>
     </w:p>
     <w:p>
       <w:pPr>
-        <w:ind w:left="720"/>
+        <w:ind w:left="567" w:firstLine="567"/>
       </w:pPr>
       <w:r>
-        <w:t>What is a Blockchain and why it is revolutionary?</w:t>
+        <w:t>How is TON Blockchain architecture and what is innovative about it</w:t>
+      </w:r>
+      <w:r>
+        <w:t>?</w:t>
       </w:r>
     </w:p>
     <w:p>
       <w:pPr>
-        <w:ind w:left="720"/>
-      </w:pPr>
-      <w:r>
-        <w:t>What are the key principles of Web3?</w:t>
-      </w:r>
-    </w:p>
-    <w:p>
-      <w:pPr>
-        <w:ind w:left="720"/>
+        <w:ind w:left="567" w:firstLine="567"/>
       </w:pPr>
       <w:r>
         <w:t xml:space="preserve">What is </w:t>
@@ -219,10 +221,9 @@
       </w:r>
       <w:proofErr w:type="spellEnd"/>
       <w:r>
-        <w:t xml:space="preserve"> and how innovative it is?</w:t>
+        <w:t xml:space="preserve"> and how it ensures decentralization?</w:t>
       </w:r>
     </w:p>
-    <w:p/>
     <w:p>
       <w:r>
         <w:br w:type="page"/>
@@ -239,7 +240,7 @@
     </w:p>
     <w:p>
       <w:pPr>
-        <w:spacing w:before="100" w:beforeAutospacing="1" w:after="100" w:afterAutospacing="1" w:line="360" w:lineRule="auto"/>
+        <w:spacing w:before="100" w:beforeAutospacing="1" w:after="100" w:afterAutospacing="1"/>
         <w:ind w:firstLine="567"/>
         <w:jc w:val="both"/>
       </w:pPr>
@@ -252,7 +253,7 @@
     </w:p>
     <w:p>
       <w:pPr>
-        <w:spacing w:before="100" w:beforeAutospacing="1" w:after="100" w:afterAutospacing="1" w:line="360" w:lineRule="auto"/>
+        <w:spacing w:before="100" w:beforeAutospacing="1" w:after="100" w:afterAutospacing="1"/>
         <w:ind w:firstLine="567"/>
         <w:jc w:val="both"/>
       </w:pPr>
@@ -261,6 +262,10 @@
       </w:r>
     </w:p>
     <w:p>
+      <w:pPr>
+        <w:spacing w:before="100" w:beforeAutospacing="1" w:after="100" w:afterAutospacing="1"/>
+        <w:ind w:firstLine="567"/>
+      </w:pPr>
       <w:r>
         <w:t>Library:</w:t>
       </w:r>
@@ -269,9 +274,10 @@
       <w:pPr>
         <w:pStyle w:val="ListParagraph"/>
         <w:numPr>
-          <w:ilvl w:val="1"/>
-          <w:numId w:val="18"/>
+          <w:ilvl w:val="0"/>
+          <w:numId w:val="19"/>
         </w:numPr>
+        <w:spacing w:before="100" w:beforeAutospacing="1" w:after="100" w:afterAutospacing="1"/>
       </w:pPr>
       <w:r>
         <w:t>Literature Study – analyze information, existing documentation and articles.</w:t>
@@ -281,15 +287,20 @@
       <w:pPr>
         <w:pStyle w:val="ListParagraph"/>
         <w:numPr>
-          <w:ilvl w:val="1"/>
-          <w:numId w:val="18"/>
+          <w:ilvl w:val="0"/>
+          <w:numId w:val="19"/>
         </w:numPr>
+        <w:spacing w:before="100" w:beforeAutospacing="1" w:after="100" w:afterAutospacing="1"/>
       </w:pPr>
       <w:r>
         <w:t>SWOT analysis – determine the pros and cons of Web3 in comparison to Web2.</w:t>
       </w:r>
     </w:p>
     <w:p>
+      <w:pPr>
+        <w:spacing w:before="100" w:beforeAutospacing="1" w:after="100" w:afterAutospacing="1"/>
+        <w:ind w:firstLine="567"/>
+      </w:pPr>
       <w:r>
         <w:t>Field:</w:t>
       </w:r>
@@ -298,9 +309,10 @@
       <w:pPr>
         <w:pStyle w:val="ListParagraph"/>
         <w:numPr>
-          <w:ilvl w:val="0"/>
-          <w:numId w:val="17"/>
+          <w:ilvl w:val="1"/>
+          <w:numId w:val="18"/>
         </w:numPr>
+        <w:spacing w:before="100" w:beforeAutospacing="1" w:after="100" w:afterAutospacing="1"/>
       </w:pPr>
       <w:r>
         <w:t>Document Analysis – analyze the documentation of the TON blockchain and the development kit provided by it.</w:t>
@@ -310,9 +322,10 @@
       <w:pPr>
         <w:pStyle w:val="ListParagraph"/>
         <w:numPr>
-          <w:ilvl w:val="0"/>
-          <w:numId w:val="17"/>
+          <w:ilvl w:val="1"/>
+          <w:numId w:val="18"/>
         </w:numPr>
+        <w:spacing w:before="100" w:beforeAutospacing="1" w:after="100" w:afterAutospacing="1"/>
       </w:pPr>
       <w:r>
         <w:t>Domain modelling – determine the domain that is most suitable for a decentralized web-application.</w:t>
@@ -320,12 +333,37 @@
     </w:p>
     <w:p>
       <w:pPr>
-        <w:ind w:firstLine="0"/>
-      </w:pPr>
+        <w:spacing w:before="100" w:beforeAutospacing="1" w:after="100" w:afterAutospacing="1"/>
+        <w:ind w:firstLine="567"/>
+      </w:pPr>
+      <w:r>
+        <w:t>Workshop:</w:t>
+      </w:r>
     </w:p>
     <w:p>
       <w:pPr>
-        <w:ind w:firstLine="0"/>
+        <w:pStyle w:val="ListParagraph"/>
+        <w:numPr>
+          <w:ilvl w:val="0"/>
+          <w:numId w:val="17"/>
+        </w:numPr>
+        <w:spacing w:before="100" w:beforeAutospacing="1" w:after="100" w:afterAutospacing="1"/>
+      </w:pPr>
+      <w:r>
+        <w:lastRenderedPageBreak/>
+        <w:t>Prototyping – develop a concept using the JavaScript SDK that will function on the TON Blockchain</w:t>
+      </w:r>
+    </w:p>
+    <w:p>
+      <w:pPr>
+        <w:spacing w:before="100" w:beforeAutospacing="1" w:after="100" w:afterAutospacing="1"/>
+        <w:ind w:firstLine="567"/>
+      </w:pPr>
+    </w:p>
+    <w:p>
+      <w:pPr>
+        <w:spacing w:before="100" w:beforeAutospacing="1" w:after="100" w:afterAutospacing="1"/>
+        <w:ind w:firstLine="567"/>
       </w:pPr>
       <w:r>
         <w:t>Deliverables:</w:t>
@@ -333,7 +371,8 @@
     </w:p>
     <w:p>
       <w:pPr>
-        <w:ind w:firstLine="0"/>
+        <w:spacing w:before="100" w:beforeAutospacing="1" w:after="100" w:afterAutospacing="1"/>
+        <w:ind w:firstLine="567"/>
       </w:pPr>
       <w:r>
         <w:tab/>
@@ -342,7 +381,8 @@
     </w:p>
     <w:p>
       <w:pPr>
-        <w:ind w:firstLine="0"/>
+        <w:spacing w:before="100" w:beforeAutospacing="1" w:after="100" w:afterAutospacing="1"/>
+        <w:ind w:firstLine="567"/>
       </w:pPr>
       <w:r>
         <w:tab/>
@@ -351,7 +391,8 @@
     </w:p>
     <w:p>
       <w:pPr>
-        <w:ind w:firstLine="0"/>
+        <w:spacing w:before="100" w:beforeAutospacing="1" w:after="100" w:afterAutospacing="1"/>
+        <w:ind w:firstLine="567"/>
       </w:pPr>
       <w:r>
         <w:t>Estimated Required Time:</w:t>
@@ -359,7 +400,8 @@
     </w:p>
     <w:p>
       <w:pPr>
-        <w:ind w:firstLine="0"/>
+        <w:spacing w:before="100" w:beforeAutospacing="1" w:after="100" w:afterAutospacing="1"/>
+        <w:ind w:firstLine="567"/>
       </w:pPr>
       <w:r>
         <w:t>Research Report – 20 hours, Proof of Concept 20 hours</w:t>
@@ -637,7 +679,7 @@
   <w:abstractNum w:abstractNumId="10" w15:restartNumberingAfterBreak="0">
     <w:nsid w:val="0E8115FC"/>
     <w:multiLevelType w:val="hybridMultilevel"/>
-    <w:tmpl w:val="33BC27A0"/>
+    <w:tmpl w:val="320A195C"/>
     <w:lvl w:ilvl="0" w:tplc="FFFFFFFF">
       <w:start w:val="1"/>
       <w:numFmt w:val="bullet"/>
@@ -861,6 +903,119 @@
     </w:lvl>
   </w:abstractNum>
   <w:abstractNum w:abstractNumId="12" w15:restartNumberingAfterBreak="0">
+    <w:nsid w:val="2B1A4DFC"/>
+    <w:multiLevelType w:val="hybridMultilevel"/>
+    <w:tmpl w:val="FB049510"/>
+    <w:lvl w:ilvl="0" w:tplc="04090001">
+      <w:start w:val="1"/>
+      <w:numFmt w:val="bullet"/>
+      <w:lvlText w:val=""/>
+      <w:lvlJc w:val="left"/>
+      <w:pPr>
+        <w:ind w:left="2160" w:hanging="360"/>
+      </w:pPr>
+      <w:rPr>
+        <w:rFonts w:ascii="Symbol" w:hAnsi="Symbol" w:hint="default"/>
+      </w:rPr>
+    </w:lvl>
+    <w:lvl w:ilvl="1" w:tplc="04090003" w:tentative="1">
+      <w:start w:val="1"/>
+      <w:numFmt w:val="bullet"/>
+      <w:lvlText w:val="o"/>
+      <w:lvlJc w:val="left"/>
+      <w:pPr>
+        <w:ind w:left="2880" w:hanging="360"/>
+      </w:pPr>
+      <w:rPr>
+        <w:rFonts w:ascii="Courier New" w:hAnsi="Courier New" w:cs="Courier New" w:hint="default"/>
+      </w:rPr>
+    </w:lvl>
+    <w:lvl w:ilvl="2" w:tplc="04090005" w:tentative="1">
+      <w:start w:val="1"/>
+      <w:numFmt w:val="bullet"/>
+      <w:lvlText w:val=""/>
+      <w:lvlJc w:val="left"/>
+      <w:pPr>
+        <w:ind w:left="3600" w:hanging="360"/>
+      </w:pPr>
+      <w:rPr>
+        <w:rFonts w:ascii="Wingdings" w:hAnsi="Wingdings" w:hint="default"/>
+      </w:rPr>
+    </w:lvl>
+    <w:lvl w:ilvl="3" w:tplc="04090001" w:tentative="1">
+      <w:start w:val="1"/>
+      <w:numFmt w:val="bullet"/>
+      <w:lvlText w:val=""/>
+      <w:lvlJc w:val="left"/>
+      <w:pPr>
+        <w:ind w:left="4320" w:hanging="360"/>
+      </w:pPr>
+      <w:rPr>
+        <w:rFonts w:ascii="Symbol" w:hAnsi="Symbol" w:hint="default"/>
+      </w:rPr>
+    </w:lvl>
+    <w:lvl w:ilvl="4" w:tplc="04090003" w:tentative="1">
+      <w:start w:val="1"/>
+      <w:numFmt w:val="bullet"/>
+      <w:lvlText w:val="o"/>
+      <w:lvlJc w:val="left"/>
+      <w:pPr>
+        <w:ind w:left="5040" w:hanging="360"/>
+      </w:pPr>
+      <w:rPr>
+        <w:rFonts w:ascii="Courier New" w:hAnsi="Courier New" w:cs="Courier New" w:hint="default"/>
+      </w:rPr>
+    </w:lvl>
+    <w:lvl w:ilvl="5" w:tplc="04090005" w:tentative="1">
+      <w:start w:val="1"/>
+      <w:numFmt w:val="bullet"/>
+      <w:lvlText w:val=""/>
+      <w:lvlJc w:val="left"/>
+      <w:pPr>
+        <w:ind w:left="5760" w:hanging="360"/>
+      </w:pPr>
+      <w:rPr>
+        <w:rFonts w:ascii="Wingdings" w:hAnsi="Wingdings" w:hint="default"/>
+      </w:rPr>
+    </w:lvl>
+    <w:lvl w:ilvl="6" w:tplc="04090001" w:tentative="1">
+      <w:start w:val="1"/>
+      <w:numFmt w:val="bullet"/>
+      <w:lvlText w:val=""/>
+      <w:lvlJc w:val="left"/>
+      <w:pPr>
+        <w:ind w:left="6480" w:hanging="360"/>
+      </w:pPr>
+      <w:rPr>
+        <w:rFonts w:ascii="Symbol" w:hAnsi="Symbol" w:hint="default"/>
+      </w:rPr>
+    </w:lvl>
+    <w:lvl w:ilvl="7" w:tplc="04090003" w:tentative="1">
+      <w:start w:val="1"/>
+      <w:numFmt w:val="bullet"/>
+      <w:lvlText w:val="o"/>
+      <w:lvlJc w:val="left"/>
+      <w:pPr>
+        <w:ind w:left="7200" w:hanging="360"/>
+      </w:pPr>
+      <w:rPr>
+        <w:rFonts w:ascii="Courier New" w:hAnsi="Courier New" w:cs="Courier New" w:hint="default"/>
+      </w:rPr>
+    </w:lvl>
+    <w:lvl w:ilvl="8" w:tplc="04090005" w:tentative="1">
+      <w:start w:val="1"/>
+      <w:numFmt w:val="bullet"/>
+      <w:lvlText w:val=""/>
+      <w:lvlJc w:val="left"/>
+      <w:pPr>
+        <w:ind w:left="7920" w:hanging="360"/>
+      </w:pPr>
+      <w:rPr>
+        <w:rFonts w:ascii="Wingdings" w:hAnsi="Wingdings" w:hint="default"/>
+      </w:rPr>
+    </w:lvl>
+  </w:abstractNum>
+  <w:abstractNum w:abstractNumId="13" w15:restartNumberingAfterBreak="0">
     <w:nsid w:val="4A5A1099"/>
     <w:multiLevelType w:val="multilevel"/>
     <w:tmpl w:val="4268E1E0"/>
@@ -947,7 +1102,7 @@
       </w:pPr>
     </w:lvl>
   </w:abstractNum>
-  <w:abstractNum w:abstractNumId="13" w15:restartNumberingAfterBreak="0">
+  <w:abstractNum w:abstractNumId="14" w15:restartNumberingAfterBreak="0">
     <w:nsid w:val="54B27D0C"/>
     <w:multiLevelType w:val="multilevel"/>
     <w:tmpl w:val="0409001D"/>
@@ -1033,10 +1188,10 @@
       </w:pPr>
     </w:lvl>
   </w:abstractNum>
-  <w:abstractNum w:abstractNumId="14" w15:restartNumberingAfterBreak="0">
+  <w:abstractNum w:abstractNumId="15" w15:restartNumberingAfterBreak="0">
     <w:nsid w:val="5A041057"/>
     <w:multiLevelType w:val="hybridMultilevel"/>
-    <w:tmpl w:val="14E602BA"/>
+    <w:tmpl w:val="7678780E"/>
     <w:lvl w:ilvl="0" w:tplc="04090001">
       <w:start w:val="1"/>
       <w:numFmt w:val="bullet"/>
@@ -1146,7 +1301,7 @@
       </w:rPr>
     </w:lvl>
   </w:abstractNum>
-  <w:abstractNum w:abstractNumId="15" w15:restartNumberingAfterBreak="0">
+  <w:abstractNum w:abstractNumId="16" w15:restartNumberingAfterBreak="0">
     <w:nsid w:val="6D702056"/>
     <w:multiLevelType w:val="multilevel"/>
     <w:tmpl w:val="04090023"/>
@@ -1233,7 +1388,7 @@
       </w:pPr>
     </w:lvl>
   </w:abstractNum>
-  <w:abstractNum w:abstractNumId="16" w15:restartNumberingAfterBreak="0">
+  <w:abstractNum w:abstractNumId="17" w15:restartNumberingAfterBreak="0">
     <w:nsid w:val="7273740B"/>
     <w:multiLevelType w:val="multilevel"/>
     <w:tmpl w:val="0409001F"/>
@@ -1356,25 +1511,28 @@
     </w:lvlOverride>
   </w:num>
   <w:num w:numId="12">
-    <w:abstractNumId w:val="16"/>
+    <w:abstractNumId w:val="17"/>
   </w:num>
   <w:num w:numId="13">
+    <w:abstractNumId w:val="14"/>
+  </w:num>
+  <w:num w:numId="14">
     <w:abstractNumId w:val="13"/>
   </w:num>
-  <w:num w:numId="14">
-    <w:abstractNumId w:val="12"/>
-  </w:num>
   <w:num w:numId="15">
-    <w:abstractNumId w:val="15"/>
+    <w:abstractNumId w:val="16"/>
   </w:num>
   <w:num w:numId="16">
     <w:abstractNumId w:val="11"/>
   </w:num>
   <w:num w:numId="17">
-    <w:abstractNumId w:val="14"/>
+    <w:abstractNumId w:val="15"/>
   </w:num>
   <w:num w:numId="18">
     <w:abstractNumId w:val="10"/>
+  </w:num>
+  <w:num w:numId="19">
+    <w:abstractNumId w:val="12"/>
   </w:num>
 </w:numbering>
 </file>
@@ -4012,7 +4170,7 @@
     <w:charset w:val="00"/>
     <w:family w:val="modern"/>
     <w:pitch w:val="fixed"/>
-    <w:sig w:usb0="E10002FF" w:usb1="4000FCFF" w:usb2="00000009" w:usb3="00000000" w:csb0="0000019F" w:csb1="00000000"/>
+    <w:sig w:usb0="E00006FF" w:usb1="0000FCFF" w:usb2="00000001" w:usb3="00000000" w:csb0="0000019F" w:csb1="00000000"/>
   </w:font>
   <w:font w:name="Calibri">
     <w:panose1 w:val="020F0502020204030204"/>
@@ -4048,6 +4206,7 @@
   <w:rsids>
     <w:rsidRoot w:val="00C91A68"/>
     <w:rsid w:val="008406A7"/>
+    <w:rsid w:val="00A5322D"/>
     <w:rsid w:val="00C03A5E"/>
     <w:rsid w:val="00C91A68"/>
   </w:rsids>

</xml_diff>